<commit_message>
Updated nCRPTree structure and functions
</commit_message>
<xml_diff>
--- a/report/Report_Week_11.docx
+++ b/report/Report_Week_11.docx
@@ -9,14 +9,6 @@
           <w:lang w:val="en-US"/>
         </w:rPr>
       </w:pPr>
-    </w:p>
-    <w:p>
-      <w:pPr>
-        <w:pStyle w:val="Title"/>
-        <w:rPr>
-          <w:lang w:val="en-US"/>
-        </w:rPr>
-      </w:pPr>
       <w:r>
         <w:rPr>
           <w:lang w:val="en-US"/>
@@ -74,21 +66,7 @@
         <w:rPr>
           <w:lang w:val="en-US"/>
         </w:rPr>
-        <w:t xml:space="preserve">thors: David M. </w:t>
-      </w:r>
-      <w:proofErr w:type="spellStart"/>
-      <w:r>
-        <w:rPr>
-          <w:lang w:val="en-US"/>
-        </w:rPr>
-        <w:t>Blei</w:t>
-      </w:r>
-      <w:proofErr w:type="spellEnd"/>
-      <w:r>
-        <w:rPr>
-          <w:lang w:val="en-US"/>
-        </w:rPr>
-        <w:t>, Thomas L. Griffiths…</w:t>
+        <w:t>thors: David M. Blei, Thomas L. Griffith</w:t>
       </w:r>
     </w:p>
     <w:p>

</xml_diff>